<commit_message>
Added chart displaying utilisation, frequency, and occupancy rate between 06/03/2017 to 10/03/2017
</commit_message>
<xml_diff>
--- a/ToDoList.docx
+++ b/ToDoList.docx
@@ -23,7 +23,6 @@
             <w:tcW w:w="2254" w:type="dxa"/>
           </w:tcPr>
           <w:p>
-            <w:bookmarkStart w:id="0" w:name="_GoBack" w:colFirst="1" w:colLast="1"/>
             <w:r>
               <w:t>Task/bug</w:t>
             </w:r>
@@ -127,7 +126,13 @@
           </w:tcPr>
           <w:p>
             <w:r>
-              <w:t>Ensure when booking a resource only the available bookings are displayed</w:t>
+              <w:t xml:space="preserve">Ensure when booking a resource only the available </w:t>
+            </w:r>
+            <w:r>
+              <w:t>resources</w:t>
+            </w:r>
+            <w:r>
+              <w:t xml:space="preserve"> are displayed</w:t>
             </w:r>
           </w:p>
         </w:tc>
@@ -144,6 +149,17 @@
               </w:numPr>
               <w:cnfStyle w:val="000000000000" w:firstRow="0" w:lastRow="0" w:firstColumn="0" w:lastColumn="0" w:oddVBand="0" w:evenVBand="0" w:oddHBand="0" w:evenHBand="0" w:firstRowFirstColumn="0" w:firstRowLastColumn="0" w:lastRowFirstColumn="0" w:lastRowLastColumn="0"/>
             </w:pPr>
+            <w:r>
+              <w:t xml:space="preserve">Was just an issue with the </w:t>
+            </w:r>
+            <w:proofErr w:type="spellStart"/>
+            <w:r>
+              <w:t>linq</w:t>
+            </w:r>
+            <w:proofErr w:type="spellEnd"/>
+            <w:r>
+              <w:t xml:space="preserve"> statement</w:t>
+            </w:r>
           </w:p>
         </w:tc>
         <w:tc>
@@ -152,12 +168,18 @@
           </w:tcPr>
           <w:p>
             <w:pPr>
-              <w:jc w:val="center"/>
+              <w:jc w:val="right"/>
               <w:cnfStyle w:val="000000000000" w:firstRow="0" w:lastRow="0" w:firstColumn="0" w:lastColumn="0" w:oddVBand="0" w:evenVBand="0" w:oddHBand="0" w:evenHBand="0" w:firstRowFirstColumn="0" w:firstRowLastColumn="0" w:lastRowFirstColumn="0" w:lastRowLastColumn="0"/>
               <w:rPr>
                 <w:highlight w:val="green"/>
               </w:rPr>
             </w:pPr>
+            <w:r>
+              <w:rPr>
+                <w:highlight w:val="green"/>
+              </w:rPr>
+              <w:t>08/03/2017</w:t>
+            </w:r>
           </w:p>
         </w:tc>
       </w:tr>
@@ -306,6 +328,8 @@
             <w:pPr>
               <w:cnfStyle w:val="000000000000" w:firstRow="0" w:lastRow="0" w:firstColumn="0" w:lastColumn="0" w:oddVBand="0" w:evenVBand="0" w:oddHBand="0" w:evenHBand="0" w:firstRowFirstColumn="0" w:firstRowLastColumn="0" w:lastRowFirstColumn="0" w:lastRowLastColumn="0"/>
             </w:pPr>
+            <w:bookmarkStart w:id="0" w:name="_GoBack"/>
+            <w:bookmarkEnd w:id="0"/>
           </w:p>
         </w:tc>
         <w:tc>
@@ -526,7 +550,57 @@
           </w:p>
         </w:tc>
       </w:tr>
-      <w:bookmarkEnd w:id="0"/>
+      <w:tr>
+        <w:trPr>
+          <w:cnfStyle w:val="000000100000" w:firstRow="0" w:lastRow="0" w:firstColumn="0" w:lastColumn="0" w:oddVBand="0" w:evenVBand="0" w:oddHBand="1" w:evenHBand="0" w:firstRowFirstColumn="0" w:firstRowLastColumn="0" w:lastRowFirstColumn="0" w:lastRowLastColumn="0"/>
+        </w:trPr>
+        <w:tc>
+          <w:tcPr>
+            <w:cnfStyle w:val="001000000000" w:firstRow="0" w:lastRow="0" w:firstColumn="1" w:lastColumn="0" w:oddVBand="0" w:evenVBand="0" w:oddHBand="0" w:evenHBand="0" w:firstRowFirstColumn="0" w:firstRowLastColumn="0" w:lastRowFirstColumn="0" w:lastRowLastColumn="0"/>
+            <w:tcW w:w="2254" w:type="dxa"/>
+          </w:tcPr>
+          <w:p>
+            <w:r>
+              <w:t>Fix the format of the “book” button in the _resource view</w:t>
+            </w:r>
+          </w:p>
+        </w:tc>
+        <w:tc>
+          <w:tcPr>
+            <w:tcW w:w="5963" w:type="dxa"/>
+          </w:tcPr>
+          <w:p>
+            <w:pPr>
+              <w:pStyle w:val="ListParagraph"/>
+              <w:numPr>
+                <w:ilvl w:val="0"/>
+                <w:numId w:val="1"/>
+              </w:numPr>
+              <w:cnfStyle w:val="000000100000" w:firstRow="0" w:lastRow="0" w:firstColumn="0" w:lastColumn="0" w:oddVBand="0" w:evenVBand="0" w:oddHBand="1" w:evenHBand="0" w:firstRowFirstColumn="0" w:firstRowLastColumn="0" w:lastRowFirstColumn="0" w:lastRowLastColumn="0"/>
+            </w:pPr>
+            <w:r>
+              <w:t>Was an issue with begin form</w:t>
+            </w:r>
+          </w:p>
+        </w:tc>
+        <w:tc>
+          <w:tcPr>
+            <w:tcW w:w="1843" w:type="dxa"/>
+          </w:tcPr>
+          <w:p>
+            <w:pPr>
+              <w:jc w:val="right"/>
+              <w:cnfStyle w:val="000000100000" w:firstRow="0" w:lastRow="0" w:firstColumn="0" w:lastColumn="0" w:oddVBand="0" w:evenVBand="0" w:oddHBand="1" w:evenHBand="0" w:firstRowFirstColumn="0" w:firstRowLastColumn="0" w:lastRowFirstColumn="0" w:lastRowLastColumn="0"/>
+            </w:pPr>
+            <w:r>
+              <w:rPr>
+                <w:highlight w:val="green"/>
+              </w:rPr>
+              <w:t>08/03/2017</w:t>
+            </w:r>
+          </w:p>
+        </w:tc>
+      </w:tr>
     </w:tbl>
     <w:p/>
     <w:sectPr>
@@ -1630,7 +1704,7 @@
   <a:extraClrSchemeLst/>
   <a:extLst>
     <a:ext uri="{05A4C25C-085E-4340-85A3-A5531E510DB2}">
-      <thm15:themeFamily xmlns:thm15="http://schemas.microsoft.com/office/thememl/2012/main" xmlns="" name="Office Theme" id="{62F939B6-93AF-4DB8-9C6B-D6C7DFDC589F}" vid="{4A3C46E8-61CC-4603-A589-7422A47A8E4A}"/>
+      <thm15:themeFamily xmlns="" xmlns:thm15="http://schemas.microsoft.com/office/thememl/2012/main" name="Office Theme" id="{62F939B6-93AF-4DB8-9C6B-D6C7DFDC589F}" vid="{4A3C46E8-61CC-4603-A589-7422A47A8E4A}"/>
     </a:ext>
   </a:extLst>
 </a:theme>

</xml_diff>